<commit_message>
Published pdf. Tweaked report
</commit_message>
<xml_diff>
--- a/docs/TestRail Technical Report.docx
+++ b/docs/TestRail Technical Report.docx
@@ -4853,7 +4853,31 @@
         <w:rPr>
           <w:lang w:eastAsia="en-GB"/>
         </w:rPr>
-        <w:t>or a list of comma separated values could be added in the original actor column. However, both of these methods are seen as bad practice and leads to poor database design. The recommended approach is to remove the author column entirely a</w:t>
+        <w:t xml:space="preserve">or a list of comma separated values could be added in the original </w:t>
+      </w:r>
+      <w:r>
+        <w:rPr>
+          <w:lang w:eastAsia="en-GB"/>
+        </w:rPr>
+        <w:t>user</w:t>
+      </w:r>
+      <w:r>
+        <w:rPr>
+          <w:lang w:eastAsia="en-GB"/>
+        </w:rPr>
+        <w:t xml:space="preserve"> column. However, both of these methods are seen as bad practice and leads to poor database design. The recommended </w:t>
+      </w:r>
+      <w:r>
+        <w:rPr>
+          <w:lang w:eastAsia="en-GB"/>
+        </w:rPr>
+        <w:t>approach is to remove the user</w:t>
+      </w:r>
+      <w:r>
+        <w:rPr>
+          <w:lang w:eastAsia="en-GB"/>
+        </w:rPr>
+        <w:t xml:space="preserve"> column entirely a</w:t>
       </w:r>
       <w:r>
         <w:rPr>
@@ -4877,7 +4901,15 @@
         <w:rPr>
           <w:lang w:eastAsia="en-GB"/>
         </w:rPr>
-        <w:t>he concatenation of the two parent tables. The joining table creates two One-to-Many relationships, since you cannot directly express a Many-to-Many relationship in relational databases. </w:t>
+        <w:t>he concatenation of the two parent tables. The joining table creates two One-to-Many relationships, si</w:t>
+      </w:r>
+      <w:bookmarkStart w:id="10" w:name="_GoBack"/>
+      <w:bookmarkEnd w:id="10"/>
+      <w:r>
+        <w:rPr>
+          <w:lang w:eastAsia="en-GB"/>
+        </w:rPr>
+        <w:t>nce you cannot directly express a Many-to-Many relationship in relational databases. </w:t>
       </w:r>
       <w:r>
         <w:rPr>
@@ -4980,7 +5012,7 @@
           <w:lang w:eastAsia="en-GB"/>
         </w:rPr>
       </w:pPr>
-      <w:bookmarkStart w:id="10" w:name="_Toc462530619"/>
+      <w:bookmarkStart w:id="11" w:name="_Toc462530619"/>
       <w:r>
         <w:rPr>
           <w:rFonts w:eastAsia="Times New Roman"/>
@@ -4988,7 +5020,7 @@
         </w:rPr>
         <w:t>Keys</w:t>
       </w:r>
-      <w:bookmarkEnd w:id="10"/>
+      <w:bookmarkEnd w:id="11"/>
     </w:p>
     <w:p>
       <w:pPr>
@@ -5334,7 +5366,7 @@
           <w:lang w:eastAsia="en-GB"/>
         </w:rPr>
       </w:pPr>
-      <w:bookmarkStart w:id="11" w:name="_Toc462530620"/>
+      <w:bookmarkStart w:id="12" w:name="_Toc462530620"/>
       <w:r>
         <w:rPr>
           <w:rFonts w:eastAsia="Times New Roman"/>
@@ -5343,7 +5375,7 @@
         <w:lastRenderedPageBreak/>
         <w:t>Functions</w:t>
       </w:r>
-      <w:bookmarkEnd w:id="11"/>
+      <w:bookmarkEnd w:id="12"/>
     </w:p>
     <w:p>
       <w:pPr>
@@ -5530,7 +5562,7 @@
           <w:lang w:eastAsia="en-GB"/>
         </w:rPr>
       </w:pPr>
-      <w:bookmarkStart w:id="12" w:name="_Toc462530621"/>
+      <w:bookmarkStart w:id="13" w:name="_Toc462530621"/>
       <w:r>
         <w:rPr>
           <w:rFonts w:eastAsia="Times New Roman"/>
@@ -5538,7 +5570,7 @@
         </w:rPr>
         <w:t>Stored Procedures</w:t>
       </w:r>
-      <w:bookmarkEnd w:id="12"/>
+      <w:bookmarkEnd w:id="13"/>
     </w:p>
     <w:p>
       <w:pPr>
@@ -5665,7 +5697,7 @@
           <w:lang w:eastAsia="en-GB"/>
         </w:rPr>
       </w:pPr>
-      <w:bookmarkStart w:id="13" w:name="_Toc462530622"/>
+      <w:bookmarkStart w:id="14" w:name="_Toc462530622"/>
       <w:r>
         <w:rPr>
           <w:rFonts w:eastAsia="Times New Roman"/>
@@ -5673,7 +5705,7 @@
         </w:rPr>
         <w:t>Schema</w:t>
       </w:r>
-      <w:bookmarkEnd w:id="13"/>
+      <w:bookmarkEnd w:id="14"/>
     </w:p>
     <w:p>
       <w:pPr>
@@ -5806,7 +5838,7 @@
           <w:lang w:eastAsia="en-GB"/>
         </w:rPr>
       </w:pPr>
-      <w:bookmarkStart w:id="14" w:name="_Toc462530623"/>
+      <w:bookmarkStart w:id="15" w:name="_Toc462530623"/>
       <w:r>
         <w:rPr>
           <w:rFonts w:eastAsia="Times New Roman"/>
@@ -5814,7 +5846,7 @@
         </w:rPr>
         <w:t>Indexes</w:t>
       </w:r>
-      <w:bookmarkEnd w:id="14"/>
+      <w:bookmarkEnd w:id="15"/>
     </w:p>
     <w:p>
       <w:pPr>
@@ -5864,7 +5896,7 @@
           <w:lang w:eastAsia="en-GB"/>
         </w:rPr>
       </w:pPr>
-      <w:bookmarkStart w:id="15" w:name="_Toc462530624"/>
+      <w:bookmarkStart w:id="16" w:name="_Toc462530624"/>
       <w:r>
         <w:rPr>
           <w:rFonts w:eastAsia="Times New Roman"/>
@@ -5872,7 +5904,7 @@
         </w:rPr>
         <w:t>Entity Framework</w:t>
       </w:r>
-      <w:bookmarkEnd w:id="15"/>
+      <w:bookmarkEnd w:id="16"/>
     </w:p>
     <w:p>
       <w:pPr>
@@ -6250,7 +6282,7 @@
           <w:lang w:eastAsia="en-GB"/>
         </w:rPr>
       </w:pPr>
-      <w:bookmarkStart w:id="16" w:name="_Toc462530625"/>
+      <w:bookmarkStart w:id="17" w:name="_Toc462530625"/>
       <w:r>
         <w:rPr>
           <w:rFonts w:eastAsia="Times New Roman"/>
@@ -6259,7 +6291,7 @@
         <w:lastRenderedPageBreak/>
         <w:t>History</w:t>
       </w:r>
-      <w:bookmarkEnd w:id="16"/>
+      <w:bookmarkEnd w:id="17"/>
     </w:p>
     <w:p>
       <w:pPr>
@@ -6612,7 +6644,7 @@
           <w:lang w:eastAsia="en-GB"/>
         </w:rPr>
       </w:pPr>
-      <w:bookmarkStart w:id="17" w:name="_Toc462530626"/>
+      <w:bookmarkStart w:id="18" w:name="_Toc462530626"/>
       <w:r>
         <w:rPr>
           <w:rFonts w:eastAsia="Times New Roman"/>
@@ -6620,7 +6652,7 @@
         </w:rPr>
         <w:t>Workflows</w:t>
       </w:r>
-      <w:bookmarkEnd w:id="17"/>
+      <w:bookmarkEnd w:id="18"/>
     </w:p>
     <w:p>
       <w:pPr>
@@ -7037,8 +7069,6 @@
       <w:r>
         <w:t>.2</w:t>
       </w:r>
-      <w:bookmarkStart w:id="18" w:name="_GoBack"/>
-      <w:bookmarkEnd w:id="18"/>
       <w:r>
         <w:t xml:space="preserve">: </w:t>
       </w:r>
@@ -8305,7 +8335,7 @@
           <v:shape id="_x0000_i1055" type="#_x0000_t75" style="width:373.6pt;height:1in" o:ole="">
             <v:imagedata r:id="rId15" o:title=""/>
           </v:shape>
-          <o:OLEObject Type="Embed" ProgID="Word.OpenDocumentText.12" ShapeID="_x0000_i1055" DrawAspect="Content" ObjectID="_1536274787" r:id="rId16"/>
+          <o:OLEObject Type="Embed" ProgID="Word.OpenDocumentText.12" ShapeID="_x0000_i1055" DrawAspect="Content" ObjectID="_1536275867" r:id="rId16"/>
         </w:object>
       </w:r>
       <w:r>
@@ -8892,7 +8922,7 @@
           <v:shape id="_x0000_i1056" type="#_x0000_t75" style="width:372.65pt;height:282.15pt" o:ole="">
             <v:imagedata r:id="rId18" o:title=""/>
           </v:shape>
-          <o:OLEObject Type="Embed" ProgID="Word.OpenDocumentText.12" ShapeID="_x0000_i1056" DrawAspect="Content" ObjectID="_1536274788" r:id="rId19"/>
+          <o:OLEObject Type="Embed" ProgID="Word.OpenDocumentText.12" ShapeID="_x0000_i1056" DrawAspect="Content" ObjectID="_1536275868" r:id="rId19"/>
         </w:object>
       </w:r>
     </w:p>
@@ -9956,7 +9986,7 @@
           <v:shape id="_x0000_i1054" type="#_x0000_t75" style="width:370.7pt;height:168.3pt" o:ole="">
             <v:imagedata r:id="rId24" o:title=""/>
           </v:shape>
-          <o:OLEObject Type="Embed" ProgID="Word.OpenDocumentText.12" ShapeID="_x0000_i1054" DrawAspect="Content" ObjectID="_1536274789" r:id="rId25"/>
+          <o:OLEObject Type="Embed" ProgID="Word.OpenDocumentText.12" ShapeID="_x0000_i1054" DrawAspect="Content" ObjectID="_1536275869" r:id="rId25"/>
         </w:object>
       </w:r>
       <w:r>
@@ -10101,7 +10131,7 @@
           <v:shape id="_x0000_i1053" type="#_x0000_t75" style="width:373.6pt;height:175.15pt" o:ole="">
             <v:imagedata r:id="rId27" o:title=""/>
           </v:shape>
-          <o:OLEObject Type="Embed" ProgID="Word.OpenDocumentText.12" ShapeID="_x0000_i1053" DrawAspect="Content" ObjectID="_1536274790" r:id="rId28"/>
+          <o:OLEObject Type="Embed" ProgID="Word.OpenDocumentText.12" ShapeID="_x0000_i1053" DrawAspect="Content" ObjectID="_1536275870" r:id="rId28"/>
         </w:object>
       </w:r>
       <w:r>
@@ -10338,7 +10368,7 @@
           <v:shape id="_x0000_i1052" type="#_x0000_t75" style="width:373.6pt;height:282.15pt" o:ole="">
             <v:imagedata r:id="rId30" o:title=""/>
           </v:shape>
-          <o:OLEObject Type="Embed" ProgID="Word.OpenDocumentText.12" ShapeID="_x0000_i1052" DrawAspect="Content" ObjectID="_1536274791" r:id="rId31"/>
+          <o:OLEObject Type="Embed" ProgID="Word.OpenDocumentText.12" ShapeID="_x0000_i1052" DrawAspect="Content" ObjectID="_1536275871" r:id="rId31"/>
         </w:object>
       </w:r>
       <w:r>
@@ -10544,7 +10574,7 @@
           <v:shape id="_x0000_i1050" type="#_x0000_t75" style="width:374.6pt;height:347.35pt" o:ole="">
             <v:imagedata r:id="rId33" o:title=""/>
           </v:shape>
-          <o:OLEObject Type="Embed" ProgID="Word.OpenDocumentText.12" ShapeID="_x0000_i1050" DrawAspect="Content" ObjectID="_1536274792" r:id="rId34"/>
+          <o:OLEObject Type="Embed" ProgID="Word.OpenDocumentText.12" ShapeID="_x0000_i1050" DrawAspect="Content" ObjectID="_1536275872" r:id="rId34"/>
         </w:object>
       </w:r>
       <w:r>
@@ -10645,7 +10675,7 @@
           <v:shape id="_x0000_i1051" type="#_x0000_t75" style="width:370.7pt;height:154.7pt" o:ole="">
             <v:imagedata r:id="rId36" o:title=""/>
           </v:shape>
-          <o:OLEObject Type="Embed" ProgID="Word.OpenDocumentText.12" ShapeID="_x0000_i1051" DrawAspect="Content" ObjectID="_1536274793" r:id="rId37"/>
+          <o:OLEObject Type="Embed" ProgID="Word.OpenDocumentText.12" ShapeID="_x0000_i1051" DrawAspect="Content" ObjectID="_1536275873" r:id="rId37"/>
         </w:object>
       </w:r>
       <w:r>
@@ -10812,7 +10842,7 @@
           <v:shape id="_x0000_i1049" type="#_x0000_t75" style="width:372.65pt;height:323.05pt" o:ole="">
             <v:imagedata r:id="rId39" o:title=""/>
           </v:shape>
-          <o:OLEObject Type="Embed" ProgID="Word.OpenDocumentText.12" ShapeID="_x0000_i1049" DrawAspect="Content" ObjectID="_1536274794" r:id="rId40"/>
+          <o:OLEObject Type="Embed" ProgID="Word.OpenDocumentText.12" ShapeID="_x0000_i1049" DrawAspect="Content" ObjectID="_1536275874" r:id="rId40"/>
         </w:object>
       </w:r>
     </w:p>
@@ -10891,7 +10921,7 @@
           <v:shape id="_x0000_i1048" type="#_x0000_t75" style="width:374.6pt;height:155.7pt" o:ole="">
             <v:imagedata r:id="rId42" o:title=""/>
           </v:shape>
-          <o:OLEObject Type="Embed" ProgID="Word.OpenDocumentText.12" ShapeID="_x0000_i1048" DrawAspect="Content" ObjectID="_1536274795" r:id="rId43"/>
+          <o:OLEObject Type="Embed" ProgID="Word.OpenDocumentText.12" ShapeID="_x0000_i1048" DrawAspect="Content" ObjectID="_1536275875" r:id="rId43"/>
         </w:object>
       </w:r>
     </w:p>
@@ -11056,7 +11086,7 @@
           <v:shape id="_x0000_i1047" type="#_x0000_t75" style="width:370.7pt;height:137.2pt" o:ole="">
             <v:imagedata r:id="rId45" o:title=""/>
           </v:shape>
-          <o:OLEObject Type="Embed" ProgID="Word.OpenDocumentText.12" ShapeID="_x0000_i1047" DrawAspect="Content" ObjectID="_1536274796" r:id="rId46"/>
+          <o:OLEObject Type="Embed" ProgID="Word.OpenDocumentText.12" ShapeID="_x0000_i1047" DrawAspect="Content" ObjectID="_1536275876" r:id="rId46"/>
         </w:object>
       </w:r>
       <w:r>
@@ -11184,7 +11214,7 @@
           <v:shape id="_x0000_i1046" type="#_x0000_t75" style="width:375.55pt;height:157.6pt" o:ole="">
             <v:imagedata r:id="rId48" o:title=""/>
           </v:shape>
-          <o:OLEObject Type="Embed" ProgID="Word.OpenDocumentText.12" ShapeID="_x0000_i1046" DrawAspect="Content" ObjectID="_1536274797" r:id="rId49"/>
+          <o:OLEObject Type="Embed" ProgID="Word.OpenDocumentText.12" ShapeID="_x0000_i1046" DrawAspect="Content" ObjectID="_1536275877" r:id="rId49"/>
         </w:object>
       </w:r>
       <w:r>
@@ -11277,7 +11307,7 @@
           <v:shape id="_x0000_i1045" type="#_x0000_t75" style="width:372.65pt;height:232.55pt" o:ole="">
             <v:imagedata r:id="rId51" o:title=""/>
           </v:shape>
-          <o:OLEObject Type="Embed" ProgID="Word.OpenDocumentText.12" ShapeID="_x0000_i1045" DrawAspect="Content" ObjectID="_1536274798" r:id="rId52"/>
+          <o:OLEObject Type="Embed" ProgID="Word.OpenDocumentText.12" ShapeID="_x0000_i1045" DrawAspect="Content" ObjectID="_1536275878" r:id="rId52"/>
         </w:object>
       </w:r>
       <w:r>
@@ -11374,7 +11404,7 @@
           <v:shape id="_x0000_i1044" type="#_x0000_t75" style="width:373.6pt;height:165.4pt" o:ole="">
             <v:imagedata r:id="rId54" o:title=""/>
           </v:shape>
-          <o:OLEObject Type="Embed" ProgID="Word.OpenDocumentText.12" ShapeID="_x0000_i1044" DrawAspect="Content" ObjectID="_1536274799" r:id="rId55"/>
+          <o:OLEObject Type="Embed" ProgID="Word.OpenDocumentText.12" ShapeID="_x0000_i1044" DrawAspect="Content" ObjectID="_1536275879" r:id="rId55"/>
         </w:object>
       </w:r>
       <w:r>
@@ -11393,7 +11423,7 @@
           <v:shape id="_x0000_i1043" type="#_x0000_t75" style="width:369.75pt;height:177.1pt" o:ole="">
             <v:imagedata r:id="rId56" o:title=""/>
           </v:shape>
-          <o:OLEObject Type="Embed" ProgID="Word.OpenDocumentText.12" ShapeID="_x0000_i1043" DrawAspect="Content" ObjectID="_1536274800" r:id="rId57"/>
+          <o:OLEObject Type="Embed" ProgID="Word.OpenDocumentText.12" ShapeID="_x0000_i1043" DrawAspect="Content" ObjectID="_1536275880" r:id="rId57"/>
         </w:object>
       </w:r>
     </w:p>
@@ -11537,7 +11567,7 @@
           <v:shape id="_x0000_i1042" type="#_x0000_t75" style="width:373.6pt;height:103.15pt" o:ole="">
             <v:imagedata r:id="rId59" o:title=""/>
           </v:shape>
-          <o:OLEObject Type="Embed" ProgID="Word.OpenDocumentText.12" ShapeID="_x0000_i1042" DrawAspect="Content" ObjectID="_1536274801" r:id="rId60"/>
+          <o:OLEObject Type="Embed" ProgID="Word.OpenDocumentText.12" ShapeID="_x0000_i1042" DrawAspect="Content" ObjectID="_1536275881" r:id="rId60"/>
         </w:object>
       </w:r>
       <w:r>
@@ -11645,7 +11675,7 @@
           <v:shape id="_x0000_i1041" type="#_x0000_t75" style="width:373.6pt;height:158.6pt" o:ole="">
             <v:imagedata r:id="rId62" o:title=""/>
           </v:shape>
-          <o:OLEObject Type="Embed" ProgID="Word.OpenDocumentText.12" ShapeID="_x0000_i1041" DrawAspect="Content" ObjectID="_1536274802" r:id="rId63"/>
+          <o:OLEObject Type="Embed" ProgID="Word.OpenDocumentText.12" ShapeID="_x0000_i1041" DrawAspect="Content" ObjectID="_1536275882" r:id="rId63"/>
         </w:object>
       </w:r>
     </w:p>
@@ -11732,7 +11762,7 @@
           <v:shape id="_x0000_i1040" type="#_x0000_t75" style="width:368.75pt;height:71.05pt" o:ole="">
             <v:imagedata r:id="rId65" o:title=""/>
           </v:shape>
-          <o:OLEObject Type="Embed" ProgID="Word.OpenDocumentText.12" ShapeID="_x0000_i1040" DrawAspect="Content" ObjectID="_1536274803" r:id="rId66"/>
+          <o:OLEObject Type="Embed" ProgID="Word.OpenDocumentText.12" ShapeID="_x0000_i1040" DrawAspect="Content" ObjectID="_1536275883" r:id="rId66"/>
         </w:object>
       </w:r>
       <w:r>
@@ -11822,7 +11852,7 @@
           <v:shape id="_x0000_i1039" type="#_x0000_t75" style="width:370.7pt;height:199.45pt" o:ole="">
             <v:imagedata r:id="rId68" o:title=""/>
           </v:shape>
-          <o:OLEObject Type="Embed" ProgID="Word.OpenDocumentText.12" ShapeID="_x0000_i1039" DrawAspect="Content" ObjectID="_1536274804" r:id="rId69"/>
+          <o:OLEObject Type="Embed" ProgID="Word.OpenDocumentText.12" ShapeID="_x0000_i1039" DrawAspect="Content" ObjectID="_1536275884" r:id="rId69"/>
         </w:object>
       </w:r>
       <w:r>
@@ -11915,7 +11945,7 @@
           <v:shape id="_x0000_i1038" type="#_x0000_t75" style="width:373.6pt;height:174.15pt" o:ole="">
             <v:imagedata r:id="rId71" o:title=""/>
           </v:shape>
-          <o:OLEObject Type="Embed" ProgID="Word.OpenDocumentText.12" ShapeID="_x0000_i1038" DrawAspect="Content" ObjectID="_1536274805" r:id="rId72"/>
+          <o:OLEObject Type="Embed" ProgID="Word.OpenDocumentText.12" ShapeID="_x0000_i1038" DrawAspect="Content" ObjectID="_1536275885" r:id="rId72"/>
         </w:object>
       </w:r>
       <w:r>
@@ -11994,7 +12024,7 @@
           <v:shape id="_x0000_i1037" type="#_x0000_t75" style="width:375.55pt;height:219.9pt" o:ole="">
             <v:imagedata r:id="rId74" o:title=""/>
           </v:shape>
-          <o:OLEObject Type="Embed" ProgID="Word.OpenDocumentText.12" ShapeID="_x0000_i1037" DrawAspect="Content" ObjectID="_1536274806" r:id="rId75"/>
+          <o:OLEObject Type="Embed" ProgID="Word.OpenDocumentText.12" ShapeID="_x0000_i1037" DrawAspect="Content" ObjectID="_1536275886" r:id="rId75"/>
         </w:object>
       </w:r>
       <w:r>
@@ -12094,7 +12124,7 @@
           <v:shape id="_x0000_i1036" type="#_x0000_t75" style="width:374.6pt;height:101.2pt" o:ole="">
             <v:imagedata r:id="rId77" o:title=""/>
           </v:shape>
-          <o:OLEObject Type="Embed" ProgID="Word.OpenDocumentText.12" ShapeID="_x0000_i1036" DrawAspect="Content" ObjectID="_1536274807" r:id="rId78"/>
+          <o:OLEObject Type="Embed" ProgID="Word.OpenDocumentText.12" ShapeID="_x0000_i1036" DrawAspect="Content" ObjectID="_1536275887" r:id="rId78"/>
         </w:object>
       </w:r>
       <w:r>
@@ -12172,7 +12202,7 @@
           <v:shape id="_x0000_i1035" type="#_x0000_t75" style="width:374.6pt;height:429.1pt" o:ole="">
             <v:imagedata r:id="rId80" o:title=""/>
           </v:shape>
-          <o:OLEObject Type="Embed" ProgID="Word.OpenDocumentText.12" ShapeID="_x0000_i1035" DrawAspect="Content" ObjectID="_1536274808" r:id="rId81"/>
+          <o:OLEObject Type="Embed" ProgID="Word.OpenDocumentText.12" ShapeID="_x0000_i1035" DrawAspect="Content" ObjectID="_1536275888" r:id="rId81"/>
         </w:object>
       </w:r>
       <w:r>
@@ -12252,7 +12282,7 @@
           <v:shape id="_x0000_i1034" type="#_x0000_t75" style="width:372.65pt;height:158.6pt" o:ole="">
             <v:imagedata r:id="rId83" o:title=""/>
           </v:shape>
-          <o:OLEObject Type="Embed" ProgID="Word.OpenDocumentText.12" ShapeID="_x0000_i1034" DrawAspect="Content" ObjectID="_1536274809" r:id="rId84"/>
+          <o:OLEObject Type="Embed" ProgID="Word.OpenDocumentText.12" ShapeID="_x0000_i1034" DrawAspect="Content" ObjectID="_1536275889" r:id="rId84"/>
         </w:object>
       </w:r>
       <w:r>
@@ -12449,7 +12479,7 @@
           <v:shape id="_x0000_i1033" type="#_x0000_t75" style="width:372.65pt;height:52.55pt" o:ole="">
             <v:imagedata r:id="rId86" o:title=""/>
           </v:shape>
-          <o:OLEObject Type="Embed" ProgID="Word.OpenDocumentText.12" ShapeID="_x0000_i1033" DrawAspect="Content" ObjectID="_1536274810" r:id="rId87"/>
+          <o:OLEObject Type="Embed" ProgID="Word.OpenDocumentText.12" ShapeID="_x0000_i1033" DrawAspect="Content" ObjectID="_1536275890" r:id="rId87"/>
         </w:object>
       </w:r>
       <w:r>
@@ -12552,7 +12582,7 @@
           <v:shape id="_x0000_i1032" type="#_x0000_t75" style="width:374.6pt;height:136.2pt" o:ole="">
             <v:imagedata r:id="rId89" o:title=""/>
           </v:shape>
-          <o:OLEObject Type="Embed" ProgID="Word.OpenDocumentText.12" ShapeID="_x0000_i1032" DrawAspect="Content" ObjectID="_1536274811" r:id="rId90"/>
+          <o:OLEObject Type="Embed" ProgID="Word.OpenDocumentText.12" ShapeID="_x0000_i1032" DrawAspect="Content" ObjectID="_1536275891" r:id="rId90"/>
         </w:object>
       </w:r>
       <w:r>
@@ -12753,7 +12783,7 @@
           <v:shape id="_x0000_i1031" type="#_x0000_t75" style="width:374.6pt;height:367.8pt" o:ole="">
             <v:imagedata r:id="rId92" o:title=""/>
           </v:shape>
-          <o:OLEObject Type="Embed" ProgID="Word.OpenDocumentText.12" ShapeID="_x0000_i1031" DrawAspect="Content" ObjectID="_1536274812" r:id="rId93"/>
+          <o:OLEObject Type="Embed" ProgID="Word.OpenDocumentText.12" ShapeID="_x0000_i1031" DrawAspect="Content" ObjectID="_1536275892" r:id="rId93"/>
         </w:object>
       </w:r>
       <w:r>
@@ -12974,7 +13004,7 @@
           <v:shape id="_x0000_i1030" type="#_x0000_t75" style="width:370.7pt;height:273.4pt" o:ole="">
             <v:imagedata r:id="rId99" o:title=""/>
           </v:shape>
-          <o:OLEObject Type="Embed" ProgID="Word.OpenDocumentText.12" ShapeID="_x0000_i1030" DrawAspect="Content" ObjectID="_1536274813" r:id="rId100"/>
+          <o:OLEObject Type="Embed" ProgID="Word.OpenDocumentText.12" ShapeID="_x0000_i1030" DrawAspect="Content" ObjectID="_1536275893" r:id="rId100"/>
         </w:object>
       </w:r>
       <w:r>
@@ -13178,7 +13208,7 @@
           <v:shape id="_x0000_i1028" type="#_x0000_t75" style="width:373.6pt;height:239.35pt" o:ole="">
             <v:imagedata r:id="rId102" o:title=""/>
           </v:shape>
-          <o:OLEObject Type="Embed" ProgID="Word.OpenDocumentText.12" ShapeID="_x0000_i1028" DrawAspect="Content" ObjectID="_1536274814" r:id="rId103"/>
+          <o:OLEObject Type="Embed" ProgID="Word.OpenDocumentText.12" ShapeID="_x0000_i1028" DrawAspect="Content" ObjectID="_1536275894" r:id="rId103"/>
         </w:object>
       </w:r>
       <w:r>
@@ -13403,7 +13433,7 @@
           <v:shape id="_x0000_i1027" type="#_x0000_t75" style="width:375.55pt;height:83.7pt" o:ole="">
             <v:imagedata r:id="rId107" o:title=""/>
           </v:shape>
-          <o:OLEObject Type="Embed" ProgID="Word.OpenDocumentText.12" ShapeID="_x0000_i1027" DrawAspect="Content" ObjectID="_1536274815" r:id="rId108"/>
+          <o:OLEObject Type="Embed" ProgID="Word.OpenDocumentText.12" ShapeID="_x0000_i1027" DrawAspect="Content" ObjectID="_1536275895" r:id="rId108"/>
         </w:object>
       </w:r>
       <w:r>
@@ -13491,7 +13521,7 @@
           <v:shape id="_x0000_i1026" type="#_x0000_t75" style="width:375.55pt;height:231.55pt" o:ole="">
             <v:imagedata r:id="rId110" o:title=""/>
           </v:shape>
-          <o:OLEObject Type="Embed" ProgID="Word.OpenDocumentText.12" ShapeID="_x0000_i1026" DrawAspect="Content" ObjectID="_1536274816" r:id="rId111"/>
+          <o:OLEObject Type="Embed" ProgID="Word.OpenDocumentText.12" ShapeID="_x0000_i1026" DrawAspect="Content" ObjectID="_1536275896" r:id="rId111"/>
         </w:object>
       </w:r>
       <w:r>
@@ -13581,7 +13611,7 @@
           <v:shape id="_x0000_i1025" type="#_x0000_t75" style="width:374.6pt;height:86.6pt" o:ole="">
             <v:imagedata r:id="rId113" o:title=""/>
           </v:shape>
-          <o:OLEObject Type="Embed" ProgID="Word.OpenDocumentText.12" ShapeID="_x0000_i1025" DrawAspect="Content" ObjectID="_1536274817" r:id="rId114"/>
+          <o:OLEObject Type="Embed" ProgID="Word.OpenDocumentText.12" ShapeID="_x0000_i1025" DrawAspect="Content" ObjectID="_1536275897" r:id="rId114"/>
         </w:object>
       </w:r>
       <w:r>
@@ -13851,7 +13881,7 @@
           <v:shape id="_x0000_i1029" type="#_x0000_t75" style="width:373.6pt;height:269.5pt" o:ole="">
             <v:imagedata r:id="rId118" o:title=""/>
           </v:shape>
-          <o:OLEObject Type="Embed" ProgID="Word.OpenDocumentText.12" ShapeID="_x0000_i1029" DrawAspect="Content" ObjectID="_1536274818" r:id="rId119"/>
+          <o:OLEObject Type="Embed" ProgID="Word.OpenDocumentText.12" ShapeID="_x0000_i1029" DrawAspect="Content" ObjectID="_1536275898" r:id="rId119"/>
         </w:object>
       </w:r>
       <w:r>
@@ -15344,6 +15374,7 @@
     </w:p>
     <w:p>
       <w:pPr>
+        <w:spacing w:line="360" w:lineRule="auto"/>
         <w:rPr>
           <w:lang w:eastAsia="en-GB"/>
         </w:rPr>
@@ -15364,13 +15395,15 @@
     </w:p>
     <w:p>
       <w:pPr>
-        <w:rPr>
-          <w:lang w:eastAsia="en-GB"/>
-        </w:rPr>
-      </w:pPr>
-    </w:p>
-    <w:p>
-      <w:pPr>
+        <w:spacing w:line="360" w:lineRule="auto"/>
+        <w:rPr>
+          <w:lang w:eastAsia="en-GB"/>
+        </w:rPr>
+      </w:pPr>
+    </w:p>
+    <w:p>
+      <w:pPr>
+        <w:spacing w:line="360" w:lineRule="auto"/>
         <w:rPr>
           <w:lang w:eastAsia="en-GB"/>
         </w:rPr>
@@ -15397,13 +15430,15 @@
     </w:p>
     <w:p>
       <w:pPr>
-        <w:rPr>
-          <w:lang w:eastAsia="en-GB"/>
-        </w:rPr>
-      </w:pPr>
-    </w:p>
-    <w:p>
-      <w:pPr>
+        <w:spacing w:line="360" w:lineRule="auto"/>
+        <w:rPr>
+          <w:lang w:eastAsia="en-GB"/>
+        </w:rPr>
+      </w:pPr>
+    </w:p>
+    <w:p>
+      <w:pPr>
+        <w:spacing w:line="360" w:lineRule="auto"/>
         <w:rPr>
           <w:lang w:eastAsia="en-GB"/>
         </w:rPr>
@@ -15437,13 +15472,15 @@
     </w:p>
     <w:p>
       <w:pPr>
-        <w:rPr>
-          <w:lang w:eastAsia="en-GB"/>
-        </w:rPr>
-      </w:pPr>
-    </w:p>
-    <w:p>
-      <w:pPr>
+        <w:spacing w:line="360" w:lineRule="auto"/>
+        <w:rPr>
+          <w:lang w:eastAsia="en-GB"/>
+        </w:rPr>
+      </w:pPr>
+    </w:p>
+    <w:p>
+      <w:pPr>
+        <w:spacing w:line="360" w:lineRule="auto"/>
         <w:rPr>
           <w:lang w:eastAsia="en-GB"/>
         </w:rPr>
@@ -15464,13 +15501,15 @@
     </w:p>
     <w:p>
       <w:pPr>
-        <w:rPr>
-          <w:lang w:eastAsia="en-GB"/>
-        </w:rPr>
-      </w:pPr>
-    </w:p>
-    <w:p>
-      <w:pPr>
+        <w:spacing w:line="360" w:lineRule="auto"/>
+        <w:rPr>
+          <w:lang w:eastAsia="en-GB"/>
+        </w:rPr>
+      </w:pPr>
+    </w:p>
+    <w:p>
+      <w:pPr>
+        <w:spacing w:line="360" w:lineRule="auto"/>
         <w:rPr>
           <w:lang w:eastAsia="en-GB"/>
         </w:rPr>
@@ -15504,13 +15543,15 @@
     </w:p>
     <w:p>
       <w:pPr>
-        <w:rPr>
-          <w:lang w:eastAsia="en-GB"/>
-        </w:rPr>
-      </w:pPr>
-    </w:p>
-    <w:p>
-      <w:pPr>
+        <w:spacing w:line="360" w:lineRule="auto"/>
+        <w:rPr>
+          <w:lang w:eastAsia="en-GB"/>
+        </w:rPr>
+      </w:pPr>
+    </w:p>
+    <w:p>
+      <w:pPr>
+        <w:spacing w:line="360" w:lineRule="auto"/>
         <w:rPr>
           <w:lang w:eastAsia="en-GB"/>
         </w:rPr>
@@ -15543,13 +15584,15 @@
     </w:p>
     <w:p>
       <w:pPr>
-        <w:rPr>
-          <w:lang w:eastAsia="en-GB"/>
-        </w:rPr>
-      </w:pPr>
-    </w:p>
-    <w:p>
-      <w:pPr>
+        <w:spacing w:line="360" w:lineRule="auto"/>
+        <w:rPr>
+          <w:lang w:eastAsia="en-GB"/>
+        </w:rPr>
+      </w:pPr>
+    </w:p>
+    <w:p>
+      <w:pPr>
+        <w:spacing w:line="360" w:lineRule="auto"/>
         <w:rPr>
           <w:lang w:eastAsia="en-GB"/>
         </w:rPr>
@@ -15565,18 +15608,27 @@
         <w:rPr>
           <w:lang w:eastAsia="en-GB"/>
         </w:rPr>
-        <w:t xml:space="preserve"> A Microsoft programming model and methodology that essentially adds formal query capabilities into Microsoft .NET-based programming languages. LINQ offers a compact, expressive, and intelligible syntax for manipulating data.</w:t>
-      </w:r>
-    </w:p>
-    <w:p>
-      <w:pPr>
-        <w:rPr>
-          <w:lang w:eastAsia="en-GB"/>
-        </w:rPr>
-      </w:pPr>
-    </w:p>
-    <w:p>
-      <w:pPr>
+        <w:t xml:space="preserve"> A Microsoft programming model and methodology that essentially adds formal query capabilities into Microsoft .NET-</w:t>
+      </w:r>
+      <w:r>
+        <w:rPr>
+          <w:lang w:eastAsia="en-GB"/>
+        </w:rPr>
+        <w:lastRenderedPageBreak/>
+        <w:t>based programming languages. LINQ offers a compact, expressive, and intelligible syntax for manipulating data.</w:t>
+      </w:r>
+    </w:p>
+    <w:p>
+      <w:pPr>
+        <w:spacing w:line="360" w:lineRule="auto"/>
+        <w:rPr>
+          <w:lang w:eastAsia="en-GB"/>
+        </w:rPr>
+      </w:pPr>
+    </w:p>
+    <w:p>
+      <w:pPr>
+        <w:spacing w:line="360" w:lineRule="auto"/>
         <w:rPr>
           <w:lang w:eastAsia="en-GB"/>
         </w:rPr>
@@ -15597,13 +15649,15 @@
     </w:p>
     <w:p>
       <w:pPr>
-        <w:rPr>
-          <w:lang w:eastAsia="en-GB"/>
-        </w:rPr>
-      </w:pPr>
-    </w:p>
-    <w:p>
-      <w:pPr>
+        <w:spacing w:line="360" w:lineRule="auto"/>
+        <w:rPr>
+          <w:lang w:eastAsia="en-GB"/>
+        </w:rPr>
+      </w:pPr>
+    </w:p>
+    <w:p>
+      <w:pPr>
+        <w:spacing w:line="360" w:lineRule="auto"/>
         <w:rPr>
           <w:lang w:eastAsia="en-GB"/>
         </w:rPr>
@@ -15631,13 +15685,15 @@
     </w:p>
     <w:p>
       <w:pPr>
-        <w:rPr>
-          <w:lang w:eastAsia="en-GB"/>
-        </w:rPr>
-      </w:pPr>
-    </w:p>
-    <w:p>
-      <w:pPr>
+        <w:spacing w:line="360" w:lineRule="auto"/>
+        <w:rPr>
+          <w:lang w:eastAsia="en-GB"/>
+        </w:rPr>
+      </w:pPr>
+    </w:p>
+    <w:p>
+      <w:pPr>
+        <w:spacing w:line="360" w:lineRule="auto"/>
         <w:rPr>
           <w:lang w:eastAsia="en-GB"/>
         </w:rPr>
@@ -15670,13 +15726,15 @@
     </w:p>
     <w:p>
       <w:pPr>
-        <w:rPr>
-          <w:lang w:eastAsia="en-GB"/>
-        </w:rPr>
-      </w:pPr>
-    </w:p>
-    <w:p>
-      <w:pPr>
+        <w:spacing w:line="360" w:lineRule="auto"/>
+        <w:rPr>
+          <w:lang w:eastAsia="en-GB"/>
+        </w:rPr>
+      </w:pPr>
+    </w:p>
+    <w:p>
+      <w:pPr>
+        <w:spacing w:line="360" w:lineRule="auto"/>
         <w:rPr>
           <w:lang w:eastAsia="en-GB"/>
         </w:rPr>
@@ -15709,13 +15767,15 @@
     </w:p>
     <w:p>
       <w:pPr>
-        <w:rPr>
-          <w:lang w:eastAsia="en-GB"/>
-        </w:rPr>
-      </w:pPr>
-    </w:p>
-    <w:p>
-      <w:pPr>
+        <w:spacing w:line="360" w:lineRule="auto"/>
+        <w:rPr>
+          <w:lang w:eastAsia="en-GB"/>
+        </w:rPr>
+      </w:pPr>
+    </w:p>
+    <w:p>
+      <w:pPr>
+        <w:spacing w:line="360" w:lineRule="auto"/>
         <w:rPr>
           <w:lang w:eastAsia="en-GB"/>
         </w:rPr>
@@ -15736,13 +15796,15 @@
     </w:p>
     <w:p>
       <w:pPr>
-        <w:rPr>
-          <w:lang w:eastAsia="en-GB"/>
-        </w:rPr>
-      </w:pPr>
-    </w:p>
-    <w:p>
-      <w:pPr>
+        <w:spacing w:line="360" w:lineRule="auto"/>
+        <w:rPr>
+          <w:lang w:eastAsia="en-GB"/>
+        </w:rPr>
+      </w:pPr>
+    </w:p>
+    <w:p>
+      <w:pPr>
+        <w:spacing w:line="360" w:lineRule="auto"/>
         <w:rPr>
           <w:sz w:val="20"/>
           <w:szCs w:val="20"/>
@@ -15762,126 +15824,6 @@
         </w:rPr>
         <w:t xml:space="preserve"> The industry-standard in security technology for establishing an encrypted link between a web server and a browser, ensuring that all data passed between the browser and the server remains private. </w:t>
       </w:r>
-    </w:p>
-    <w:p>
-      <w:pPr>
-        <w:spacing w:line="360" w:lineRule="auto"/>
-        <w:rPr>
-          <w:sz w:val="20"/>
-          <w:szCs w:val="20"/>
-          <w:lang w:eastAsia="en-GB"/>
-        </w:rPr>
-      </w:pPr>
-    </w:p>
-    <w:p>
-      <w:pPr>
-        <w:spacing w:line="360" w:lineRule="auto"/>
-        <w:rPr>
-          <w:sz w:val="20"/>
-          <w:szCs w:val="20"/>
-          <w:lang w:eastAsia="en-GB"/>
-        </w:rPr>
-      </w:pPr>
-    </w:p>
-    <w:p>
-      <w:pPr>
-        <w:spacing w:line="360" w:lineRule="auto"/>
-        <w:rPr>
-          <w:sz w:val="20"/>
-          <w:szCs w:val="20"/>
-          <w:lang w:eastAsia="en-GB"/>
-        </w:rPr>
-      </w:pPr>
-    </w:p>
-    <w:p>
-      <w:pPr>
-        <w:spacing w:line="360" w:lineRule="auto"/>
-        <w:rPr>
-          <w:sz w:val="20"/>
-          <w:szCs w:val="20"/>
-          <w:lang w:eastAsia="en-GB"/>
-        </w:rPr>
-      </w:pPr>
-    </w:p>
-    <w:p>
-      <w:pPr>
-        <w:spacing w:line="360" w:lineRule="auto"/>
-        <w:rPr>
-          <w:sz w:val="20"/>
-          <w:szCs w:val="20"/>
-          <w:lang w:eastAsia="en-GB"/>
-        </w:rPr>
-      </w:pPr>
-    </w:p>
-    <w:p>
-      <w:pPr>
-        <w:spacing w:line="360" w:lineRule="auto"/>
-        <w:rPr>
-          <w:sz w:val="20"/>
-          <w:szCs w:val="20"/>
-          <w:lang w:eastAsia="en-GB"/>
-        </w:rPr>
-      </w:pPr>
-    </w:p>
-    <w:p>
-      <w:pPr>
-        <w:spacing w:line="360" w:lineRule="auto"/>
-        <w:rPr>
-          <w:sz w:val="20"/>
-          <w:szCs w:val="20"/>
-          <w:lang w:eastAsia="en-GB"/>
-        </w:rPr>
-      </w:pPr>
-    </w:p>
-    <w:p>
-      <w:pPr>
-        <w:spacing w:line="360" w:lineRule="auto"/>
-        <w:rPr>
-          <w:sz w:val="20"/>
-          <w:szCs w:val="20"/>
-          <w:lang w:eastAsia="en-GB"/>
-        </w:rPr>
-      </w:pPr>
-    </w:p>
-    <w:p>
-      <w:pPr>
-        <w:spacing w:line="360" w:lineRule="auto"/>
-        <w:rPr>
-          <w:sz w:val="20"/>
-          <w:szCs w:val="20"/>
-          <w:lang w:eastAsia="en-GB"/>
-        </w:rPr>
-      </w:pPr>
-    </w:p>
-    <w:p>
-      <w:pPr>
-        <w:spacing w:line="360" w:lineRule="auto"/>
-        <w:rPr>
-          <w:sz w:val="20"/>
-          <w:szCs w:val="20"/>
-          <w:lang w:eastAsia="en-GB"/>
-        </w:rPr>
-      </w:pPr>
-    </w:p>
-    <w:p>
-      <w:pPr>
-        <w:spacing w:line="360" w:lineRule="auto"/>
-        <w:rPr>
-          <w:sz w:val="20"/>
-          <w:szCs w:val="20"/>
-          <w:lang w:eastAsia="en-GB"/>
-        </w:rPr>
-      </w:pPr>
-    </w:p>
-    <w:p>
-      <w:pPr>
-        <w:spacing w:line="360" w:lineRule="auto"/>
-        <w:rPr>
-          <w:sz w:val="20"/>
-          <w:szCs w:val="20"/>
-          <w:lang w:eastAsia="en-GB"/>
-        </w:rPr>
-      </w:pPr>
     </w:p>
     <w:p>
       <w:pPr>
@@ -20863,7 +20805,7 @@
           <w:rPr>
             <w:noProof/>
           </w:rPr>
-          <w:t>15</w:t>
+          <w:t>18</w:t>
         </w:r>
         <w:r>
           <w:rPr>
@@ -22208,7 +22150,7 @@
 </file>
 
 <file path=customXml/itemProps1.xml><?xml version="1.0" encoding="utf-8"?>
-<ds:datastoreItem xmlns:ds="http://schemas.openxmlformats.org/officeDocument/2006/customXml" ds:itemID="{374465C6-F580-4034-871E-4DCD22A6E22A}">
+<ds:datastoreItem xmlns:ds="http://schemas.openxmlformats.org/officeDocument/2006/customXml" ds:itemID="{7A65C762-E9DB-4C85-A70A-F833E31E80BB}">
   <ds:schemaRefs>
     <ds:schemaRef ds:uri="http://schemas.openxmlformats.org/officeDocument/2006/bibliography"/>
   </ds:schemaRefs>

</xml_diff>